<commit_message>
vist on viimane versioon
</commit_message>
<xml_diff>
--- a/out/production/OOPruhmatoo/OOP rühmatöö.docx
+++ b/out/production/OOPruhmatoo/OOP rühmatöö.docx
@@ -186,45 +186,45 @@
           <w:szCs w:val="24"/>
           <w:rtl w:val="0"/>
         </w:rPr>
-        <w:t xml:space="preserve">Main- peaklass; psvm- meetod,  milles loome mängijate isendid ning käivitame mängu</w:t>
-      </w:r>
-    </w:p>
-    <w:p>
-      <w:pPr>
-        <w:shd w:fill="ffffff" w:val="clear"/>
-        <w:spacing w:after="240" w:lineRule="auto"/>
-        <w:ind w:left="720" w:firstLine="0"/>
-        <w:rPr>
-          <w:sz w:val="24"/>
-          <w:szCs w:val="24"/>
-        </w:rPr>
-      </w:pPr>
-      <w:r>
-        <w:rPr>
-          <w:sz w:val="24"/>
-          <w:szCs w:val="24"/>
-          <w:rtl w:val="0"/>
-        </w:rPr>
-        <w:t xml:space="preserve">Mängija- klass kuhu salvestame Mängijate isendid; konstruktor ning getMängija - meetodid, mille abil loome Mängija isendid ning väljastame neid hiljem ekraanile.</w:t>
-      </w:r>
-    </w:p>
-    <w:p>
-      <w:pPr>
-        <w:shd w:fill="ffffff" w:val="clear"/>
-        <w:spacing w:after="240" w:lineRule="auto"/>
-        <w:ind w:left="720" w:firstLine="0"/>
-        <w:rPr>
-          <w:sz w:val="24"/>
-          <w:szCs w:val="24"/>
-        </w:rPr>
-      </w:pPr>
-      <w:r>
-        <w:rPr>
-          <w:sz w:val="24"/>
-          <w:szCs w:val="24"/>
-          <w:rtl w:val="0"/>
-        </w:rPr>
-        <w:t xml:space="preserve">Mäng- klass, kus kogu mäng toimib; käik - meetod, milles mängija märk asetatakse mängulauale, kasNeliReas - meetod, mille abil kontrollime, kas neli samasugust märki on mõnes reas, veerus või diagonaalis, pärisMäng - meetod, kus tehakse kõik vajalikud tegevused, et mäng toimiks.</w:t>
+        <w:t xml:space="preserve">Main- peaklass; psvm- meetod,  milles loome Mangijate isendid ning käivitame mängu</w:t>
+      </w:r>
+    </w:p>
+    <w:p>
+      <w:pPr>
+        <w:shd w:fill="ffffff" w:val="clear"/>
+        <w:spacing w:after="240" w:lineRule="auto"/>
+        <w:ind w:left="720" w:firstLine="0"/>
+        <w:rPr>
+          <w:sz w:val="24"/>
+          <w:szCs w:val="24"/>
+        </w:rPr>
+      </w:pPr>
+      <w:r>
+        <w:rPr>
+          <w:sz w:val="24"/>
+          <w:szCs w:val="24"/>
+          <w:rtl w:val="0"/>
+        </w:rPr>
+        <w:t xml:space="preserve">Mangija- klass kuhu salvestame Mangijate(mängijate) isendid; konstruktor ning getMangija - meetodid, mille abil loome Mangija isendid ning väljastame neid hiljem ekraanile.</w:t>
+      </w:r>
+    </w:p>
+    <w:p>
+      <w:pPr>
+        <w:shd w:fill="ffffff" w:val="clear"/>
+        <w:spacing w:after="240" w:lineRule="auto"/>
+        <w:ind w:left="720" w:firstLine="0"/>
+        <w:rPr>
+          <w:sz w:val="24"/>
+          <w:szCs w:val="24"/>
+        </w:rPr>
+      </w:pPr>
+      <w:r>
+        <w:rPr>
+          <w:sz w:val="24"/>
+          <w:szCs w:val="24"/>
+          <w:rtl w:val="0"/>
+        </w:rPr>
+        <w:t xml:space="preserve">Mang- klass, kus kogu mäng toimib; kaik - meetod, milles mängija märk asetatakse mängulauale, kasNeliReas - meetod, mille abil kontrollime, kas neli samasugust märki on mõnes reas, veerus või diagonaalis, parisMang - meetod, kus tehakse kõik vajalikud tegevused, et mäng toimiks.</w:t>
       </w:r>
     </w:p>
     <w:p>
@@ -327,7 +327,7 @@
           <w:szCs w:val="24"/>
           <w:rtl w:val="0"/>
         </w:rPr>
-        <w:t xml:space="preserve">Sarah tegi meetodid täidaTabel, käik, väljasta_tabel, ja pärisMäng ja aitas ka ülejäänuga.</w:t>
+        <w:t xml:space="preserve">Sarah tegi meetodid taidaTabel, käik, valjastaTabel, ja parisMang ja aitas ka ülejäänuga.</w:t>
       </w:r>
     </w:p>
     <w:p>
@@ -388,7 +388,7 @@
           <w:szCs w:val="24"/>
           <w:rtl w:val="0"/>
         </w:rPr>
-        <w:t xml:space="preserve">Kindlasti oli kõige raskem teha meetodit diagonaalide kontrollimise jaoks.Selleks otsisime abi googlest ning üritasime välja mõelda sobivat algoritmi, mis kontrolliks ilusti kõiki diagonaale. Samuti valmistas scanner klassi kasutamine esialgu segadust, kuid see kadus kiirelt.</w:t>
+        <w:t xml:space="preserve">Kindlasti oli kõige raskem teha meetodit diagonaalide kontrollimise jaoks.Selleks otsisime abi googlest ning üritasime välja mõelda sobivat algoritmi, mis kontrolliks ilusti kõiki diagonaale. Samuti valmistas scanner klassi kasutamine esialgu segadust, kuid see kadus kiirelt. Samuti valmistas veidi raskusi ühtse vormistuse ja stiili leidmine, kuna meil on välja kujunenud veidi erinev stiil.</w:t>
       </w:r>
     </w:p>
     <w:p>

</xml_diff>